<commit_message>
Started adding file on C# 6 features...WIP
</commit_message>
<xml_diff>
--- a/C_Sharp_Examples/InterviewSamples/Interview Preparation.docx
+++ b/C_Sharp_Examples/InterviewSamples/Interview Preparation.docx
@@ -445,8 +445,6 @@
         </w:rPr>
         <w:t>RSA</w:t>
       </w:r>
-      <w:bookmarkStart w:id="0" w:name="_GoBack"/>
-      <w:bookmarkEnd w:id="0"/>
     </w:p>
     <w:p>
       <w:pPr>
@@ -487,11 +485,33 @@
     </w:p>
     <w:p>
       <w:r>
+        <w:t>SHA3 – this is the newest standard but question marks over performance</w:t>
+      </w:r>
+    </w:p>
+    <w:p>
+      <w:hyperlink r:id="rId7" w:history="1">
+        <w:r>
+          <w:rPr>
+            <w:rStyle w:val="Hyperlink"/>
+          </w:rPr>
+          <w:t>https://www.cryptologie.net/article/400/maybe-dont-skip-sha-3/</w:t>
+        </w:r>
+      </w:hyperlink>
+    </w:p>
+    <w:p>
+      <w:r>
+        <w:t>BLAKE, SHAKE, BLAKE2</w:t>
+      </w:r>
+      <w:bookmarkStart w:id="0" w:name="_GoBack"/>
+      <w:bookmarkEnd w:id="0"/>
+    </w:p>
+    <w:p>
+      <w:r>
         <w:t>Consider how secure the data needs to be and also how quickly it needs to hash, because the less secure versions are faster.</w:t>
       </w:r>
     </w:p>
     <w:p>
-      <w:hyperlink r:id="rId7" w:history="1">
+      <w:hyperlink r:id="rId8" w:history="1">
         <w:r>
           <w:rPr>
             <w:rStyle w:val="Hyperlink"/>
@@ -530,6 +550,7 @@
     </w:p>
     <w:p>
       <w:r>
+        <w:lastRenderedPageBreak/>
         <w:t>Uses the same key to encrypt and decrypt</w:t>
       </w:r>
     </w:p>
@@ -541,7 +562,6 @@
     <w:p/>
     <w:p>
       <w:r>
-        <w:lastRenderedPageBreak/>
         <w:t>Also, know more about secure cookies, and SSL certificates, etc.</w:t>
       </w:r>
     </w:p>
@@ -610,6 +630,18 @@
         <w:t>Async</w:t>
       </w:r>
       <w:proofErr w:type="spellEnd"/>
+    </w:p>
+    <w:p>
+      <w:pPr>
+        <w:pStyle w:val="ListParagraph"/>
+        <w:numPr>
+          <w:ilvl w:val="0"/>
+          <w:numId w:val="2"/>
+        </w:numPr>
+      </w:pPr>
+      <w:r>
+        <w:t>Delegates</w:t>
+      </w:r>
     </w:p>
     <w:p>
       <w:proofErr w:type="spellStart"/>
@@ -1563,7 +1595,7 @@
 </file>
 
 <file path=customXml/itemProps1.xml><?xml version="1.0" encoding="utf-8"?>
-<ds:datastoreItem xmlns:ds="http://schemas.openxmlformats.org/officeDocument/2006/customXml" ds:itemID="{35B38B17-45A2-4E28-AE3F-EC19CCBF3C35}">
+<ds:datastoreItem xmlns:ds="http://schemas.openxmlformats.org/officeDocument/2006/customXml" ds:itemID="{90C57319-BD9F-474C-8500-5C45BE52D4F1}">
   <ds:schemaRefs>
     <ds:schemaRef ds:uri="http://schemas.openxmlformats.org/officeDocument/2006/bibliography"/>
   </ds:schemaRefs>

</xml_diff>

<commit_message>
Minor updates to document
</commit_message>
<xml_diff>
--- a/C_Sharp_Examples/InterviewSamples/Interview Preparation.docx
+++ b/C_Sharp_Examples/InterviewSamples/Interview Preparation.docx
@@ -502,8 +502,6 @@
       <w:r>
         <w:t>BLAKE, SHAKE, BLAKE2</w:t>
       </w:r>
-      <w:bookmarkStart w:id="0" w:name="_GoBack"/>
-      <w:bookmarkEnd w:id="0"/>
     </w:p>
     <w:p>
       <w:r>
@@ -586,6 +584,30 @@
       </w:r>
     </w:p>
     <w:p>
+      <w:pPr>
+        <w:pStyle w:val="ListParagraph"/>
+        <w:numPr>
+          <w:ilvl w:val="0"/>
+          <w:numId w:val="3"/>
+        </w:numPr>
+      </w:pPr>
+      <w:r>
+        <w:t>Sorting</w:t>
+      </w:r>
+    </w:p>
+    <w:p>
+      <w:pPr>
+        <w:pStyle w:val="ListParagraph"/>
+        <w:numPr>
+          <w:ilvl w:val="0"/>
+          <w:numId w:val="3"/>
+        </w:numPr>
+      </w:pPr>
+      <w:r>
+        <w:t>Searching</w:t>
+      </w:r>
+    </w:p>
+    <w:p>
       <w:r>
         <w:t>Code quality</w:t>
       </w:r>
@@ -635,15 +657,205 @@
       <w:pPr>
         <w:pStyle w:val="ListParagraph"/>
         <w:numPr>
-          <w:ilvl w:val="0"/>
+          <w:ilvl w:val="1"/>
           <w:numId w:val="2"/>
         </w:numPr>
       </w:pPr>
       <w:r>
+        <w:t xml:space="preserve">Task, Task&lt;T&gt;, </w:t>
+      </w:r>
+      <w:proofErr w:type="spellStart"/>
+      <w:r>
+        <w:t>async</w:t>
+      </w:r>
+      <w:proofErr w:type="spellEnd"/>
+      <w:r>
+        <w:t>, await</w:t>
+      </w:r>
+    </w:p>
+    <w:p>
+      <w:pPr>
+        <w:pStyle w:val="ListParagraph"/>
+        <w:numPr>
+          <w:ilvl w:val="1"/>
+          <w:numId w:val="2"/>
+        </w:numPr>
+      </w:pPr>
+      <w:r>
+        <w:t xml:space="preserve">Once </w:t>
+      </w:r>
+      <w:r>
+        <w:rPr>
+          <w:b/>
+        </w:rPr>
+        <w:t>await</w:t>
+      </w:r>
+      <w:r>
+        <w:t xml:space="preserve"> is </w:t>
+      </w:r>
+      <w:r>
+        <w:t>executed</w:t>
+      </w:r>
+      <w:r>
+        <w:t>,</w:t>
+      </w:r>
+      <w:r>
+        <w:t xml:space="preserve"> the point in the method is exi</w:t>
+      </w:r>
+      <w:r>
+        <w:t>ted and returned to the caller. Once the Task is complete, the code in the method pics up from that point.</w:t>
+      </w:r>
+    </w:p>
+    <w:p>
+      <w:pPr>
+        <w:pStyle w:val="ListParagraph"/>
+        <w:numPr>
+          <w:ilvl w:val="1"/>
+          <w:numId w:val="2"/>
+        </w:numPr>
+      </w:pPr>
+      <w:r>
+        <w:t>Task.</w:t>
+      </w:r>
+    </w:p>
+    <w:p>
+      <w:pPr>
+        <w:pStyle w:val="ListParagraph"/>
+        <w:numPr>
+          <w:ilvl w:val="0"/>
+          <w:numId w:val="2"/>
+        </w:numPr>
+      </w:pPr>
+      <w:r>
         <w:t>Delegates</w:t>
       </w:r>
     </w:p>
     <w:p>
+      <w:pPr>
+        <w:pStyle w:val="ListParagraph"/>
+        <w:numPr>
+          <w:ilvl w:val="0"/>
+          <w:numId w:val="2"/>
+        </w:numPr>
+      </w:pPr>
+      <w:r>
+        <w:t>Examples of all the built in Interfaces</w:t>
+      </w:r>
+    </w:p>
+    <w:p>
+      <w:pPr>
+        <w:pStyle w:val="ListParagraph"/>
+        <w:numPr>
+          <w:ilvl w:val="1"/>
+          <w:numId w:val="2"/>
+        </w:numPr>
+      </w:pPr>
+      <w:proofErr w:type="spellStart"/>
+      <w:r>
+        <w:t>IAsyncResult</w:t>
+      </w:r>
+      <w:proofErr w:type="spellEnd"/>
+    </w:p>
+    <w:p>
+      <w:pPr>
+        <w:pStyle w:val="ListParagraph"/>
+        <w:numPr>
+          <w:ilvl w:val="1"/>
+          <w:numId w:val="2"/>
+        </w:numPr>
+      </w:pPr>
+      <w:proofErr w:type="spellStart"/>
+      <w:r>
+        <w:t>ICloneable</w:t>
+      </w:r>
+      <w:proofErr w:type="spellEnd"/>
+    </w:p>
+    <w:p>
+      <w:pPr>
+        <w:pStyle w:val="ListParagraph"/>
+        <w:numPr>
+          <w:ilvl w:val="1"/>
+          <w:numId w:val="2"/>
+        </w:numPr>
+      </w:pPr>
+      <w:proofErr w:type="spellStart"/>
+      <w:r>
+        <w:t>IComparable</w:t>
+      </w:r>
+      <w:proofErr w:type="spellEnd"/>
+    </w:p>
+    <w:p>
+      <w:pPr>
+        <w:pStyle w:val="ListParagraph"/>
+        <w:numPr>
+          <w:ilvl w:val="1"/>
+          <w:numId w:val="2"/>
+        </w:numPr>
+      </w:pPr>
+      <w:proofErr w:type="spellStart"/>
+      <w:r>
+        <w:t>IConvertible</w:t>
+      </w:r>
+      <w:proofErr w:type="spellEnd"/>
+    </w:p>
+    <w:p>
+      <w:pPr>
+        <w:pStyle w:val="ListParagraph"/>
+        <w:numPr>
+          <w:ilvl w:val="1"/>
+          <w:numId w:val="2"/>
+        </w:numPr>
+      </w:pPr>
+      <w:proofErr w:type="spellStart"/>
+      <w:r>
+        <w:t>ICustomFormatter</w:t>
+      </w:r>
+      <w:proofErr w:type="spellEnd"/>
+    </w:p>
+    <w:p>
+      <w:pPr>
+        <w:pStyle w:val="ListParagraph"/>
+        <w:numPr>
+          <w:ilvl w:val="1"/>
+          <w:numId w:val="2"/>
+        </w:numPr>
+      </w:pPr>
+      <w:proofErr w:type="spellStart"/>
+      <w:r>
+        <w:t>IEquatable</w:t>
+      </w:r>
+      <w:proofErr w:type="spellEnd"/>
+    </w:p>
+    <w:p>
+      <w:pPr>
+        <w:pStyle w:val="ListParagraph"/>
+        <w:numPr>
+          <w:ilvl w:val="1"/>
+          <w:numId w:val="2"/>
+        </w:numPr>
+      </w:pPr>
+      <w:proofErr w:type="spellStart"/>
+      <w:r>
+        <w:t>IFormatProvider</w:t>
+      </w:r>
+      <w:proofErr w:type="spellEnd"/>
+    </w:p>
+    <w:p>
+      <w:pPr>
+        <w:pStyle w:val="ListParagraph"/>
+        <w:numPr>
+          <w:ilvl w:val="1"/>
+          <w:numId w:val="2"/>
+        </w:numPr>
+      </w:pPr>
+      <w:proofErr w:type="spellStart"/>
+      <w:r>
+        <w:t>IFormattable</w:t>
+      </w:r>
+      <w:proofErr w:type="spellEnd"/>
+    </w:p>
+    <w:p/>
+    <w:p>
       <w:proofErr w:type="spellStart"/>
       <w:r>
         <w:t>Javascript</w:t>
@@ -659,8 +871,793 @@
       <w:r>
         <w:t>Enterprise Design Patterns</w:t>
       </w:r>
+      <w:bookmarkStart w:id="0" w:name="_GoBack"/>
+      <w:bookmarkEnd w:id="0"/>
+    </w:p>
+    <w:p>
+      <w:r>
+        <w:t>SQL Server</w:t>
+      </w:r>
+    </w:p>
+    <w:p>
+      <w:pPr>
+        <w:pStyle w:val="ListParagraph"/>
+        <w:numPr>
+          <w:ilvl w:val="0"/>
+          <w:numId w:val="2"/>
+        </w:numPr>
+      </w:pPr>
+      <w:r>
+        <w:t>Performance</w:t>
+      </w:r>
+    </w:p>
+    <w:p>
+      <w:pPr>
+        <w:pStyle w:val="ListParagraph"/>
+        <w:numPr>
+          <w:ilvl w:val="0"/>
+          <w:numId w:val="2"/>
+        </w:numPr>
+      </w:pPr>
+      <w:r>
+        <w:t>System Databases</w:t>
+      </w:r>
+    </w:p>
+    <w:p>
+      <w:pPr>
+        <w:pStyle w:val="ListParagraph"/>
+        <w:numPr>
+          <w:ilvl w:val="1"/>
+          <w:numId w:val="2"/>
+        </w:numPr>
+      </w:pPr>
+      <w:r>
+        <w:t>Master: records all system level information for an SQL Instance, e.g. logons, endpoints, linked servers, system configuration settings</w:t>
+      </w:r>
+    </w:p>
+    <w:p>
+      <w:pPr>
+        <w:pStyle w:val="ListParagraph"/>
+        <w:numPr>
+          <w:ilvl w:val="1"/>
+          <w:numId w:val="2"/>
+        </w:numPr>
+      </w:pPr>
+      <w:proofErr w:type="spellStart"/>
+      <w:r>
+        <w:lastRenderedPageBreak/>
+        <w:t>Msdb</w:t>
+      </w:r>
+      <w:proofErr w:type="spellEnd"/>
+      <w:r>
+        <w:t xml:space="preserve">: Used by </w:t>
+      </w:r>
+      <w:proofErr w:type="spellStart"/>
+      <w:r>
+        <w:t>sql</w:t>
+      </w:r>
+      <w:proofErr w:type="spellEnd"/>
+      <w:r>
+        <w:t xml:space="preserve"> server agent for scheduling alerts and jobs</w:t>
+      </w:r>
+    </w:p>
+    <w:p>
+      <w:pPr>
+        <w:pStyle w:val="ListParagraph"/>
+        <w:numPr>
+          <w:ilvl w:val="1"/>
+          <w:numId w:val="2"/>
+        </w:numPr>
+      </w:pPr>
+      <w:r>
+        <w:t xml:space="preserve">Model: used as the template for all databases created on the instance of SQL Server. Modifications made to the model, e.g. database size, collation, </w:t>
+      </w:r>
+      <w:proofErr w:type="spellStart"/>
+      <w:r>
+        <w:t>etc</w:t>
+      </w:r>
+      <w:proofErr w:type="spellEnd"/>
+      <w:r>
+        <w:t xml:space="preserve"> are applied to all databases created afterwards.</w:t>
+      </w:r>
+    </w:p>
+    <w:p>
+      <w:pPr>
+        <w:pStyle w:val="ListParagraph"/>
+        <w:numPr>
+          <w:ilvl w:val="1"/>
+          <w:numId w:val="2"/>
+        </w:numPr>
+      </w:pPr>
+      <w:proofErr w:type="spellStart"/>
+      <w:r>
+        <w:t>Tempdb</w:t>
+      </w:r>
+      <w:proofErr w:type="spellEnd"/>
+      <w:r>
+        <w:t>: a workspace for holding temporary objects or immediate result sets.</w:t>
+      </w:r>
+      <w:r>
+        <w:t xml:space="preserve"> It is shared by all users connecting to the instance.</w:t>
+      </w:r>
+    </w:p>
+    <w:p>
+      <w:pPr>
+        <w:pStyle w:val="ListParagraph"/>
+        <w:numPr>
+          <w:ilvl w:val="1"/>
+          <w:numId w:val="2"/>
+        </w:numPr>
+      </w:pPr>
+      <w:r>
+        <w:t xml:space="preserve">Resource database: a </w:t>
+      </w:r>
+      <w:proofErr w:type="spellStart"/>
+      <w:r>
+        <w:t>readonly</w:t>
+      </w:r>
+      <w:proofErr w:type="spellEnd"/>
+      <w:r>
+        <w:t xml:space="preserve"> database that contains all the system objects such as </w:t>
+      </w:r>
+      <w:proofErr w:type="spellStart"/>
+      <w:r>
+        <w:t>sys.objects</w:t>
+      </w:r>
+      <w:proofErr w:type="spellEnd"/>
+      <w:r>
+        <w:t>. It allows quicker upgrades as the new SQL server version just has to update this DB rather than drop and recreating system objects.</w:t>
+      </w:r>
     </w:p>
     <w:p/>
+    <w:p>
+      <w:pPr>
+        <w:rPr>
+          <w:b/>
+        </w:rPr>
+      </w:pPr>
+      <w:r>
+        <w:rPr>
+          <w:b/>
+        </w:rPr>
+        <w:t>DOTNET Core</w:t>
+      </w:r>
+    </w:p>
+    <w:p>
+      <w:pPr>
+        <w:pStyle w:val="ListParagraph"/>
+        <w:numPr>
+          <w:ilvl w:val="0"/>
+          <w:numId w:val="4"/>
+        </w:numPr>
+      </w:pPr>
+      <w:proofErr w:type="spellStart"/>
+      <w:r>
+        <w:t>d</w:t>
+      </w:r>
+      <w:r>
+        <w:t>otnet</w:t>
+      </w:r>
+      <w:proofErr w:type="spellEnd"/>
+      <w:r>
+        <w:t xml:space="preserve"> new // creates a new little console app</w:t>
+      </w:r>
+    </w:p>
+    <w:p>
+      <w:pPr>
+        <w:pStyle w:val="ListParagraph"/>
+        <w:numPr>
+          <w:ilvl w:val="0"/>
+          <w:numId w:val="4"/>
+        </w:numPr>
+      </w:pPr>
+      <w:proofErr w:type="spellStart"/>
+      <w:r>
+        <w:t>dotnet</w:t>
+      </w:r>
+      <w:proofErr w:type="spellEnd"/>
+      <w:r>
+        <w:t xml:space="preserve"> restore // restores </w:t>
+      </w:r>
+      <w:proofErr w:type="spellStart"/>
+      <w:r>
+        <w:t>nuget</w:t>
+      </w:r>
+      <w:proofErr w:type="spellEnd"/>
+      <w:r>
+        <w:t xml:space="preserve"> packages</w:t>
+      </w:r>
+    </w:p>
+    <w:p>
+      <w:pPr>
+        <w:pStyle w:val="ListParagraph"/>
+        <w:numPr>
+          <w:ilvl w:val="0"/>
+          <w:numId w:val="4"/>
+        </w:numPr>
+      </w:pPr>
+      <w:proofErr w:type="spellStart"/>
+      <w:r>
+        <w:t>dotnet</w:t>
+      </w:r>
+      <w:proofErr w:type="spellEnd"/>
+      <w:r>
+        <w:t xml:space="preserve"> run // runs the application</w:t>
+      </w:r>
+    </w:p>
+    <w:p>
+      <w:pPr>
+        <w:pStyle w:val="ListParagraph"/>
+        <w:numPr>
+          <w:ilvl w:val="0"/>
+          <w:numId w:val="4"/>
+        </w:numPr>
+      </w:pPr>
+      <w:proofErr w:type="spellStart"/>
+      <w:r>
+        <w:t>dotnet</w:t>
+      </w:r>
+      <w:proofErr w:type="spellEnd"/>
+      <w:r>
+        <w:t xml:space="preserve"> new –t lib // creates new library</w:t>
+      </w:r>
+    </w:p>
+    <w:p>
+      <w:pPr>
+        <w:pStyle w:val="ListParagraph"/>
+        <w:numPr>
+          <w:ilvl w:val="0"/>
+          <w:numId w:val="4"/>
+        </w:numPr>
+      </w:pPr>
+      <w:proofErr w:type="spellStart"/>
+      <w:r>
+        <w:t>dotnet</w:t>
+      </w:r>
+      <w:proofErr w:type="spellEnd"/>
+      <w:r>
+        <w:t xml:space="preserve"> new –t </w:t>
+      </w:r>
+      <w:proofErr w:type="spellStart"/>
+      <w:r>
+        <w:t>xunittest</w:t>
+      </w:r>
+      <w:proofErr w:type="spellEnd"/>
+      <w:r>
+        <w:t xml:space="preserve"> // creates test project</w:t>
+      </w:r>
+    </w:p>
+    <w:p>
+      <w:pPr>
+        <w:pStyle w:val="ListParagraph"/>
+        <w:numPr>
+          <w:ilvl w:val="0"/>
+          <w:numId w:val="4"/>
+        </w:numPr>
+      </w:pPr>
+      <w:proofErr w:type="spellStart"/>
+      <w:r>
+        <w:t>dotnet</w:t>
+      </w:r>
+      <w:proofErr w:type="spellEnd"/>
+      <w:r>
+        <w:t xml:space="preserve"> test // runs the tests</w:t>
+      </w:r>
+    </w:p>
+    <w:p>
+      <w:r>
+        <w:t xml:space="preserve">Project dependencies should be added in the </w:t>
+      </w:r>
+      <w:proofErr w:type="spellStart"/>
+      <w:r>
+        <w:t>project.json</w:t>
+      </w:r>
+      <w:proofErr w:type="spellEnd"/>
+      <w:r>
+        <w:t xml:space="preserve"> in the </w:t>
+      </w:r>
+      <w:proofErr w:type="spellStart"/>
+      <w:r>
+        <w:t>depencies</w:t>
+      </w:r>
+      <w:proofErr w:type="spellEnd"/>
+      <w:r>
+        <w:t xml:space="preserve"> section:</w:t>
+      </w:r>
+    </w:p>
+    <w:p/>
+    <w:p>
+      <w:pPr>
+        <w:shd w:val="clear" w:color="auto" w:fill="1E1E1E"/>
+        <w:spacing w:after="0" w:line="285" w:lineRule="atLeast"/>
+        <w:rPr>
+          <w:rFonts w:ascii="Consolas" w:eastAsia="Times New Roman" w:hAnsi="Consolas" w:cs="Consolas"/>
+          <w:color w:val="D4D4D4"/>
+          <w:sz w:val="21"/>
+          <w:szCs w:val="21"/>
+        </w:rPr>
+      </w:pPr>
+      <w:r>
+        <w:rPr>
+          <w:rFonts w:ascii="Consolas" w:eastAsia="Times New Roman" w:hAnsi="Consolas" w:cs="Consolas"/>
+          <w:color w:val="D4D4D4"/>
+          <w:sz w:val="21"/>
+          <w:szCs w:val="21"/>
+        </w:rPr>
+        <w:t xml:space="preserve">  </w:t>
+      </w:r>
+      <w:r>
+        <w:rPr>
+          <w:rFonts w:ascii="Consolas" w:eastAsia="Times New Roman" w:hAnsi="Consolas" w:cs="Consolas"/>
+          <w:color w:val="9CDCFE"/>
+          <w:sz w:val="21"/>
+          <w:szCs w:val="21"/>
+        </w:rPr>
+        <w:t>"</w:t>
+      </w:r>
+      <w:proofErr w:type="gramStart"/>
+      <w:r>
+        <w:rPr>
+          <w:rFonts w:ascii="Consolas" w:eastAsia="Times New Roman" w:hAnsi="Consolas" w:cs="Consolas"/>
+          <w:color w:val="9CDCFE"/>
+          <w:sz w:val="21"/>
+          <w:szCs w:val="21"/>
+        </w:rPr>
+        <w:t>dependencies</w:t>
+      </w:r>
+      <w:proofErr w:type="gramEnd"/>
+      <w:r>
+        <w:rPr>
+          <w:rFonts w:ascii="Consolas" w:eastAsia="Times New Roman" w:hAnsi="Consolas" w:cs="Consolas"/>
+          <w:color w:val="9CDCFE"/>
+          <w:sz w:val="21"/>
+          <w:szCs w:val="21"/>
+        </w:rPr>
+        <w:t>"</w:t>
+      </w:r>
+      <w:r>
+        <w:rPr>
+          <w:rFonts w:ascii="Consolas" w:eastAsia="Times New Roman" w:hAnsi="Consolas" w:cs="Consolas"/>
+          <w:color w:val="D4D4D4"/>
+          <w:sz w:val="21"/>
+          <w:szCs w:val="21"/>
+        </w:rPr>
+        <w:t>: {</w:t>
+      </w:r>
+    </w:p>
+    <w:p>
+      <w:pPr>
+        <w:shd w:val="clear" w:color="auto" w:fill="1E1E1E"/>
+        <w:spacing w:after="0" w:line="285" w:lineRule="atLeast"/>
+        <w:rPr>
+          <w:rFonts w:ascii="Consolas" w:eastAsia="Times New Roman" w:hAnsi="Consolas" w:cs="Consolas"/>
+          <w:color w:val="D4D4D4"/>
+          <w:sz w:val="21"/>
+          <w:szCs w:val="21"/>
+        </w:rPr>
+      </w:pPr>
+      <w:r>
+        <w:rPr>
+          <w:rFonts w:ascii="Consolas" w:eastAsia="Times New Roman" w:hAnsi="Consolas" w:cs="Consolas"/>
+          <w:color w:val="D4D4D4"/>
+          <w:sz w:val="21"/>
+          <w:szCs w:val="21"/>
+        </w:rPr>
+        <w:t xml:space="preserve">    </w:t>
+      </w:r>
+      <w:r>
+        <w:rPr>
+          <w:rFonts w:ascii="Consolas" w:eastAsia="Times New Roman" w:hAnsi="Consolas" w:cs="Consolas"/>
+          <w:color w:val="9CDCFE"/>
+          <w:sz w:val="21"/>
+          <w:szCs w:val="21"/>
+        </w:rPr>
+        <w:t>"</w:t>
+      </w:r>
+      <w:proofErr w:type="spellStart"/>
+      <w:r>
+        <w:rPr>
+          <w:rFonts w:ascii="Consolas" w:eastAsia="Times New Roman" w:hAnsi="Consolas" w:cs="Consolas"/>
+          <w:color w:val="9CDCFE"/>
+          <w:sz w:val="21"/>
+          <w:szCs w:val="21"/>
+        </w:rPr>
+        <w:t>System.Runtime.Serialization.Primitives</w:t>
+      </w:r>
+      <w:proofErr w:type="spellEnd"/>
+      <w:r>
+        <w:rPr>
+          <w:rFonts w:ascii="Consolas" w:eastAsia="Times New Roman" w:hAnsi="Consolas" w:cs="Consolas"/>
+          <w:color w:val="9CDCFE"/>
+          <w:sz w:val="21"/>
+          <w:szCs w:val="21"/>
+        </w:rPr>
+        <w:t>"</w:t>
+      </w:r>
+      <w:r>
+        <w:rPr>
+          <w:rFonts w:ascii="Consolas" w:eastAsia="Times New Roman" w:hAnsi="Consolas" w:cs="Consolas"/>
+          <w:color w:val="D4D4D4"/>
+          <w:sz w:val="21"/>
+          <w:szCs w:val="21"/>
+        </w:rPr>
+        <w:t xml:space="preserve">: </w:t>
+      </w:r>
+      <w:r>
+        <w:rPr>
+          <w:rFonts w:ascii="Consolas" w:eastAsia="Times New Roman" w:hAnsi="Consolas" w:cs="Consolas"/>
+          <w:color w:val="CE9178"/>
+          <w:sz w:val="21"/>
+          <w:szCs w:val="21"/>
+        </w:rPr>
+        <w:t>"4.3.0"</w:t>
+      </w:r>
+      <w:r>
+        <w:rPr>
+          <w:rFonts w:ascii="Consolas" w:eastAsia="Times New Roman" w:hAnsi="Consolas" w:cs="Consolas"/>
+          <w:color w:val="D4D4D4"/>
+          <w:sz w:val="21"/>
+          <w:szCs w:val="21"/>
+        </w:rPr>
+        <w:t>,</w:t>
+      </w:r>
+    </w:p>
+    <w:p>
+      <w:pPr>
+        <w:shd w:val="clear" w:color="auto" w:fill="1E1E1E"/>
+        <w:spacing w:after="0" w:line="285" w:lineRule="atLeast"/>
+        <w:rPr>
+          <w:rFonts w:ascii="Consolas" w:eastAsia="Times New Roman" w:hAnsi="Consolas" w:cs="Consolas"/>
+          <w:color w:val="D4D4D4"/>
+          <w:sz w:val="21"/>
+          <w:szCs w:val="21"/>
+        </w:rPr>
+      </w:pPr>
+      <w:r>
+        <w:rPr>
+          <w:rFonts w:ascii="Consolas" w:eastAsia="Times New Roman" w:hAnsi="Consolas" w:cs="Consolas"/>
+          <w:color w:val="D4D4D4"/>
+          <w:sz w:val="21"/>
+          <w:szCs w:val="21"/>
+        </w:rPr>
+        <w:t xml:space="preserve">    </w:t>
+      </w:r>
+      <w:r>
+        <w:rPr>
+          <w:rFonts w:ascii="Consolas" w:eastAsia="Times New Roman" w:hAnsi="Consolas" w:cs="Consolas"/>
+          <w:color w:val="9CDCFE"/>
+          <w:sz w:val="21"/>
+          <w:szCs w:val="21"/>
+        </w:rPr>
+        <w:t>"</w:t>
+      </w:r>
+      <w:proofErr w:type="spellStart"/>
+      <w:proofErr w:type="gramStart"/>
+      <w:r>
+        <w:rPr>
+          <w:rFonts w:ascii="Consolas" w:eastAsia="Times New Roman" w:hAnsi="Consolas" w:cs="Consolas"/>
+          <w:color w:val="9CDCFE"/>
+          <w:sz w:val="21"/>
+          <w:szCs w:val="21"/>
+        </w:rPr>
+        <w:t>xunit</w:t>
+      </w:r>
+      <w:proofErr w:type="spellEnd"/>
+      <w:proofErr w:type="gramEnd"/>
+      <w:r>
+        <w:rPr>
+          <w:rFonts w:ascii="Consolas" w:eastAsia="Times New Roman" w:hAnsi="Consolas" w:cs="Consolas"/>
+          <w:color w:val="9CDCFE"/>
+          <w:sz w:val="21"/>
+          <w:szCs w:val="21"/>
+        </w:rPr>
+        <w:t>"</w:t>
+      </w:r>
+      <w:r>
+        <w:rPr>
+          <w:rFonts w:ascii="Consolas" w:eastAsia="Times New Roman" w:hAnsi="Consolas" w:cs="Consolas"/>
+          <w:color w:val="D4D4D4"/>
+          <w:sz w:val="21"/>
+          <w:szCs w:val="21"/>
+        </w:rPr>
+        <w:t xml:space="preserve">: </w:t>
+      </w:r>
+      <w:r>
+        <w:rPr>
+          <w:rFonts w:ascii="Consolas" w:eastAsia="Times New Roman" w:hAnsi="Consolas" w:cs="Consolas"/>
+          <w:color w:val="CE9178"/>
+          <w:sz w:val="21"/>
+          <w:szCs w:val="21"/>
+        </w:rPr>
+        <w:t>"2.1.0"</w:t>
+      </w:r>
+      <w:r>
+        <w:rPr>
+          <w:rFonts w:ascii="Consolas" w:eastAsia="Times New Roman" w:hAnsi="Consolas" w:cs="Consolas"/>
+          <w:color w:val="D4D4D4"/>
+          <w:sz w:val="21"/>
+          <w:szCs w:val="21"/>
+        </w:rPr>
+        <w:t>,</w:t>
+      </w:r>
+    </w:p>
+    <w:p>
+      <w:pPr>
+        <w:shd w:val="clear" w:color="auto" w:fill="1E1E1E"/>
+        <w:spacing w:after="0" w:line="285" w:lineRule="atLeast"/>
+        <w:rPr>
+          <w:rFonts w:ascii="Consolas" w:eastAsia="Times New Roman" w:hAnsi="Consolas" w:cs="Consolas"/>
+          <w:color w:val="D4D4D4"/>
+          <w:sz w:val="21"/>
+          <w:szCs w:val="21"/>
+        </w:rPr>
+      </w:pPr>
+      <w:r>
+        <w:rPr>
+          <w:rFonts w:ascii="Consolas" w:eastAsia="Times New Roman" w:hAnsi="Consolas" w:cs="Consolas"/>
+          <w:color w:val="D4D4D4"/>
+          <w:sz w:val="21"/>
+          <w:szCs w:val="21"/>
+        </w:rPr>
+        <w:t xml:space="preserve">    </w:t>
+      </w:r>
+      <w:r>
+        <w:rPr>
+          <w:rFonts w:ascii="Consolas" w:eastAsia="Times New Roman" w:hAnsi="Consolas" w:cs="Consolas"/>
+          <w:color w:val="9CDCFE"/>
+          <w:sz w:val="21"/>
+          <w:szCs w:val="21"/>
+        </w:rPr>
+        <w:t>"</w:t>
+      </w:r>
+      <w:proofErr w:type="spellStart"/>
+      <w:proofErr w:type="gramStart"/>
+      <w:r>
+        <w:rPr>
+          <w:rFonts w:ascii="Consolas" w:eastAsia="Times New Roman" w:hAnsi="Consolas" w:cs="Consolas"/>
+          <w:color w:val="9CDCFE"/>
+          <w:sz w:val="21"/>
+          <w:szCs w:val="21"/>
+        </w:rPr>
+        <w:t>dotnet</w:t>
+      </w:r>
+      <w:proofErr w:type="spellEnd"/>
+      <w:r>
+        <w:rPr>
+          <w:rFonts w:ascii="Consolas" w:eastAsia="Times New Roman" w:hAnsi="Consolas" w:cs="Consolas"/>
+          <w:color w:val="9CDCFE"/>
+          <w:sz w:val="21"/>
+          <w:szCs w:val="21"/>
+        </w:rPr>
+        <w:t>-test-</w:t>
+      </w:r>
+      <w:proofErr w:type="spellStart"/>
+      <w:r>
+        <w:rPr>
+          <w:rFonts w:ascii="Consolas" w:eastAsia="Times New Roman" w:hAnsi="Consolas" w:cs="Consolas"/>
+          <w:color w:val="9CDCFE"/>
+          <w:sz w:val="21"/>
+          <w:szCs w:val="21"/>
+        </w:rPr>
+        <w:t>xunit</w:t>
+      </w:r>
+      <w:proofErr w:type="spellEnd"/>
+      <w:proofErr w:type="gramEnd"/>
+      <w:r>
+        <w:rPr>
+          <w:rFonts w:ascii="Consolas" w:eastAsia="Times New Roman" w:hAnsi="Consolas" w:cs="Consolas"/>
+          <w:color w:val="9CDCFE"/>
+          <w:sz w:val="21"/>
+          <w:szCs w:val="21"/>
+        </w:rPr>
+        <w:t>"</w:t>
+      </w:r>
+      <w:r>
+        <w:rPr>
+          <w:rFonts w:ascii="Consolas" w:eastAsia="Times New Roman" w:hAnsi="Consolas" w:cs="Consolas"/>
+          <w:color w:val="D4D4D4"/>
+          <w:sz w:val="21"/>
+          <w:szCs w:val="21"/>
+        </w:rPr>
+        <w:t xml:space="preserve">: </w:t>
+      </w:r>
+      <w:r>
+        <w:rPr>
+          <w:rFonts w:ascii="Consolas" w:eastAsia="Times New Roman" w:hAnsi="Consolas" w:cs="Consolas"/>
+          <w:color w:val="CE9178"/>
+          <w:sz w:val="21"/>
+          <w:szCs w:val="21"/>
+        </w:rPr>
+        <w:t>"1.0.0-rc2-192208-24"</w:t>
+      </w:r>
+      <w:r>
+        <w:rPr>
+          <w:rFonts w:ascii="Consolas" w:eastAsia="Times New Roman" w:hAnsi="Consolas" w:cs="Consolas"/>
+          <w:color w:val="D4D4D4"/>
+          <w:sz w:val="21"/>
+          <w:szCs w:val="21"/>
+        </w:rPr>
+        <w:t>,</w:t>
+      </w:r>
+    </w:p>
+    <w:p>
+      <w:pPr>
+        <w:shd w:val="clear" w:color="auto" w:fill="1E1E1E"/>
+        <w:spacing w:after="0" w:line="285" w:lineRule="atLeast"/>
+        <w:rPr>
+          <w:rFonts w:ascii="Consolas" w:eastAsia="Times New Roman" w:hAnsi="Consolas" w:cs="Consolas"/>
+          <w:color w:val="D4D4D4"/>
+          <w:sz w:val="21"/>
+          <w:szCs w:val="21"/>
+        </w:rPr>
+      </w:pPr>
+      <w:r>
+        <w:rPr>
+          <w:rFonts w:ascii="Consolas" w:eastAsia="Times New Roman" w:hAnsi="Consolas" w:cs="Consolas"/>
+          <w:color w:val="D4D4D4"/>
+          <w:sz w:val="21"/>
+          <w:szCs w:val="21"/>
+        </w:rPr>
+        <w:t xml:space="preserve">    </w:t>
+      </w:r>
+      <w:r>
+        <w:rPr>
+          <w:rFonts w:ascii="Consolas" w:eastAsia="Times New Roman" w:hAnsi="Consolas" w:cs="Consolas"/>
+          <w:color w:val="9CDCFE"/>
+          <w:sz w:val="21"/>
+          <w:szCs w:val="21"/>
+        </w:rPr>
+        <w:t>"Service"</w:t>
+      </w:r>
+      <w:r>
+        <w:rPr>
+          <w:rFonts w:ascii="Consolas" w:eastAsia="Times New Roman" w:hAnsi="Consolas" w:cs="Consolas"/>
+          <w:color w:val="D4D4D4"/>
+          <w:sz w:val="21"/>
+          <w:szCs w:val="21"/>
+        </w:rPr>
+        <w:t>: {</w:t>
+      </w:r>
+    </w:p>
+    <w:p>
+      <w:pPr>
+        <w:shd w:val="clear" w:color="auto" w:fill="1E1E1E"/>
+        <w:spacing w:after="0" w:line="285" w:lineRule="atLeast"/>
+        <w:rPr>
+          <w:rFonts w:ascii="Consolas" w:eastAsia="Times New Roman" w:hAnsi="Consolas" w:cs="Consolas"/>
+          <w:color w:val="D4D4D4"/>
+          <w:sz w:val="21"/>
+          <w:szCs w:val="21"/>
+        </w:rPr>
+      </w:pPr>
+      <w:r>
+        <w:rPr>
+          <w:rFonts w:ascii="Consolas" w:eastAsia="Times New Roman" w:hAnsi="Consolas" w:cs="Consolas"/>
+          <w:color w:val="D4D4D4"/>
+          <w:sz w:val="21"/>
+          <w:szCs w:val="21"/>
+        </w:rPr>
+        <w:t xml:space="preserve">      </w:t>
+      </w:r>
+      <w:r>
+        <w:rPr>
+          <w:rFonts w:ascii="Consolas" w:eastAsia="Times New Roman" w:hAnsi="Consolas" w:cs="Consolas"/>
+          <w:color w:val="9CDCFE"/>
+          <w:sz w:val="21"/>
+          <w:szCs w:val="21"/>
+        </w:rPr>
+        <w:t>"</w:t>
+      </w:r>
+      <w:proofErr w:type="gramStart"/>
+      <w:r>
+        <w:rPr>
+          <w:rFonts w:ascii="Consolas" w:eastAsia="Times New Roman" w:hAnsi="Consolas" w:cs="Consolas"/>
+          <w:color w:val="9CDCFE"/>
+          <w:sz w:val="21"/>
+          <w:szCs w:val="21"/>
+        </w:rPr>
+        <w:t>target</w:t>
+      </w:r>
+      <w:proofErr w:type="gramEnd"/>
+      <w:r>
+        <w:rPr>
+          <w:rFonts w:ascii="Consolas" w:eastAsia="Times New Roman" w:hAnsi="Consolas" w:cs="Consolas"/>
+          <w:color w:val="9CDCFE"/>
+          <w:sz w:val="21"/>
+          <w:szCs w:val="21"/>
+        </w:rPr>
+        <w:t>"</w:t>
+      </w:r>
+      <w:r>
+        <w:rPr>
+          <w:rFonts w:ascii="Consolas" w:eastAsia="Times New Roman" w:hAnsi="Consolas" w:cs="Consolas"/>
+          <w:color w:val="D4D4D4"/>
+          <w:sz w:val="21"/>
+          <w:szCs w:val="21"/>
+        </w:rPr>
+        <w:t xml:space="preserve">: </w:t>
+      </w:r>
+      <w:r>
+        <w:rPr>
+          <w:rFonts w:ascii="Consolas" w:eastAsia="Times New Roman" w:hAnsi="Consolas" w:cs="Consolas"/>
+          <w:color w:val="CE9178"/>
+          <w:sz w:val="21"/>
+          <w:szCs w:val="21"/>
+        </w:rPr>
+        <w:t>"project"</w:t>
+      </w:r>
+    </w:p>
+    <w:p>
+      <w:pPr>
+        <w:shd w:val="clear" w:color="auto" w:fill="1E1E1E"/>
+        <w:spacing w:after="0" w:line="285" w:lineRule="atLeast"/>
+        <w:rPr>
+          <w:rFonts w:ascii="Consolas" w:eastAsia="Times New Roman" w:hAnsi="Consolas" w:cs="Consolas"/>
+          <w:color w:val="D4D4D4"/>
+          <w:sz w:val="21"/>
+          <w:szCs w:val="21"/>
+        </w:rPr>
+      </w:pPr>
+      <w:r>
+        <w:rPr>
+          <w:rFonts w:ascii="Consolas" w:eastAsia="Times New Roman" w:hAnsi="Consolas" w:cs="Consolas"/>
+          <w:color w:val="D4D4D4"/>
+          <w:sz w:val="21"/>
+          <w:szCs w:val="21"/>
+        </w:rPr>
+        <w:t xml:space="preserve">    }</w:t>
+      </w:r>
+    </w:p>
+    <w:p>
+      <w:pPr>
+        <w:shd w:val="clear" w:color="auto" w:fill="1E1E1E"/>
+        <w:spacing w:after="0" w:line="285" w:lineRule="atLeast"/>
+        <w:rPr>
+          <w:rFonts w:ascii="Consolas" w:eastAsia="Times New Roman" w:hAnsi="Consolas" w:cs="Consolas"/>
+          <w:color w:val="D4D4D4"/>
+          <w:sz w:val="21"/>
+          <w:szCs w:val="21"/>
+        </w:rPr>
+      </w:pPr>
+      <w:r>
+        <w:rPr>
+          <w:rFonts w:ascii="Consolas" w:eastAsia="Times New Roman" w:hAnsi="Consolas" w:cs="Consolas"/>
+          <w:color w:val="D4D4D4"/>
+          <w:sz w:val="21"/>
+          <w:szCs w:val="21"/>
+        </w:rPr>
+        <w:t xml:space="preserve">  }</w:t>
+      </w:r>
+    </w:p>
+    <w:p/>
+    <w:p>
+      <w:proofErr w:type="spellStart"/>
+      <w:r>
+        <w:t>Pipleline</w:t>
+      </w:r>
+      <w:proofErr w:type="spellEnd"/>
+    </w:p>
+    <w:p>
+      <w:r>
+        <w:t>ASP.NET Core is an HTTP pipeline</w:t>
+      </w:r>
+      <w:r>
+        <w:t xml:space="preserve">, replaces the OWIN/Katana </w:t>
+      </w:r>
+      <w:proofErr w:type="spellStart"/>
+      <w:r>
+        <w:t>implemention</w:t>
+      </w:r>
+      <w:proofErr w:type="spellEnd"/>
+      <w:r>
+        <w:t xml:space="preserve"> of middleware.</w:t>
+      </w:r>
+    </w:p>
+    <w:p>
+      <w:r>
+        <w:t>ASP.NET Core has its own server called Kestrel.</w:t>
+      </w:r>
+    </w:p>
     <w:sectPr>
       <w:pgSz w:w="11906" w:h="16838"/>
       <w:pgMar w:top="1440" w:right="1440" w:bottom="1440" w:left="1440" w:header="708" w:footer="708" w:gutter="0"/>
@@ -763,6 +1760,118 @@
     </w:lvl>
   </w:abstractNum>
   <w:abstractNum w:abstractNumId="1" w15:restartNumberingAfterBreak="0">
+    <w:nsid w:val="58741E8B"/>
+    <w:multiLevelType w:val="hybridMultilevel"/>
+    <w:tmpl w:val="CC78A242"/>
+    <w:lvl w:ilvl="0" w:tplc="F14A4C9E">
+      <w:numFmt w:val="bullet"/>
+      <w:lvlText w:val="-"/>
+      <w:lvlJc w:val="left"/>
+      <w:pPr>
+        <w:ind w:left="720" w:hanging="360"/>
+      </w:pPr>
+      <w:rPr>
+        <w:rFonts w:ascii="Calibri" w:eastAsiaTheme="minorEastAsia" w:hAnsi="Calibri" w:cstheme="minorBidi" w:hint="default"/>
+      </w:rPr>
+    </w:lvl>
+    <w:lvl w:ilvl="1" w:tplc="08090003" w:tentative="1">
+      <w:start w:val="1"/>
+      <w:numFmt w:val="bullet"/>
+      <w:lvlText w:val="o"/>
+      <w:lvlJc w:val="left"/>
+      <w:pPr>
+        <w:ind w:left="1440" w:hanging="360"/>
+      </w:pPr>
+      <w:rPr>
+        <w:rFonts w:ascii="Courier New" w:hAnsi="Courier New" w:cs="Courier New" w:hint="default"/>
+      </w:rPr>
+    </w:lvl>
+    <w:lvl w:ilvl="2" w:tplc="08090005" w:tentative="1">
+      <w:start w:val="1"/>
+      <w:numFmt w:val="bullet"/>
+      <w:lvlText w:val=""/>
+      <w:lvlJc w:val="left"/>
+      <w:pPr>
+        <w:ind w:left="2160" w:hanging="360"/>
+      </w:pPr>
+      <w:rPr>
+        <w:rFonts w:ascii="Wingdings" w:hAnsi="Wingdings" w:hint="default"/>
+      </w:rPr>
+    </w:lvl>
+    <w:lvl w:ilvl="3" w:tplc="08090001" w:tentative="1">
+      <w:start w:val="1"/>
+      <w:numFmt w:val="bullet"/>
+      <w:lvlText w:val=""/>
+      <w:lvlJc w:val="left"/>
+      <w:pPr>
+        <w:ind w:left="2880" w:hanging="360"/>
+      </w:pPr>
+      <w:rPr>
+        <w:rFonts w:ascii="Symbol" w:hAnsi="Symbol" w:hint="default"/>
+      </w:rPr>
+    </w:lvl>
+    <w:lvl w:ilvl="4" w:tplc="08090003" w:tentative="1">
+      <w:start w:val="1"/>
+      <w:numFmt w:val="bullet"/>
+      <w:lvlText w:val="o"/>
+      <w:lvlJc w:val="left"/>
+      <w:pPr>
+        <w:ind w:left="3600" w:hanging="360"/>
+      </w:pPr>
+      <w:rPr>
+        <w:rFonts w:ascii="Courier New" w:hAnsi="Courier New" w:cs="Courier New" w:hint="default"/>
+      </w:rPr>
+    </w:lvl>
+    <w:lvl w:ilvl="5" w:tplc="08090005" w:tentative="1">
+      <w:start w:val="1"/>
+      <w:numFmt w:val="bullet"/>
+      <w:lvlText w:val=""/>
+      <w:lvlJc w:val="left"/>
+      <w:pPr>
+        <w:ind w:left="4320" w:hanging="360"/>
+      </w:pPr>
+      <w:rPr>
+        <w:rFonts w:ascii="Wingdings" w:hAnsi="Wingdings" w:hint="default"/>
+      </w:rPr>
+    </w:lvl>
+    <w:lvl w:ilvl="6" w:tplc="08090001" w:tentative="1">
+      <w:start w:val="1"/>
+      <w:numFmt w:val="bullet"/>
+      <w:lvlText w:val=""/>
+      <w:lvlJc w:val="left"/>
+      <w:pPr>
+        <w:ind w:left="5040" w:hanging="360"/>
+      </w:pPr>
+      <w:rPr>
+        <w:rFonts w:ascii="Symbol" w:hAnsi="Symbol" w:hint="default"/>
+      </w:rPr>
+    </w:lvl>
+    <w:lvl w:ilvl="7" w:tplc="08090003" w:tentative="1">
+      <w:start w:val="1"/>
+      <w:numFmt w:val="bullet"/>
+      <w:lvlText w:val="o"/>
+      <w:lvlJc w:val="left"/>
+      <w:pPr>
+        <w:ind w:left="5760" w:hanging="360"/>
+      </w:pPr>
+      <w:rPr>
+        <w:rFonts w:ascii="Courier New" w:hAnsi="Courier New" w:cs="Courier New" w:hint="default"/>
+      </w:rPr>
+    </w:lvl>
+    <w:lvl w:ilvl="8" w:tplc="08090005" w:tentative="1">
+      <w:start w:val="1"/>
+      <w:numFmt w:val="bullet"/>
+      <w:lvlText w:val=""/>
+      <w:lvlJc w:val="left"/>
+      <w:pPr>
+        <w:ind w:left="6480" w:hanging="360"/>
+      </w:pPr>
+      <w:rPr>
+        <w:rFonts w:ascii="Wingdings" w:hAnsi="Wingdings" w:hint="default"/>
+      </w:rPr>
+    </w:lvl>
+  </w:abstractNum>
+  <w:abstractNum w:abstractNumId="2" w15:restartNumberingAfterBreak="0">
     <w:nsid w:val="7A0F5633"/>
     <w:multiLevelType w:val="hybridMultilevel"/>
     <w:tmpl w:val="6A12A1B0"/>
@@ -777,7 +1886,119 @@
         <w:rFonts w:ascii="Calibri" w:eastAsiaTheme="minorEastAsia" w:hAnsi="Calibri" w:cstheme="minorBidi" w:hint="default"/>
       </w:rPr>
     </w:lvl>
-    <w:lvl w:ilvl="1" w:tplc="08090003" w:tentative="1">
+    <w:lvl w:ilvl="1" w:tplc="08090003">
+      <w:start w:val="1"/>
+      <w:numFmt w:val="bullet"/>
+      <w:lvlText w:val="o"/>
+      <w:lvlJc w:val="left"/>
+      <w:pPr>
+        <w:ind w:left="1440" w:hanging="360"/>
+      </w:pPr>
+      <w:rPr>
+        <w:rFonts w:ascii="Courier New" w:hAnsi="Courier New" w:cs="Courier New" w:hint="default"/>
+      </w:rPr>
+    </w:lvl>
+    <w:lvl w:ilvl="2" w:tplc="08090005" w:tentative="1">
+      <w:start w:val="1"/>
+      <w:numFmt w:val="bullet"/>
+      <w:lvlText w:val=""/>
+      <w:lvlJc w:val="left"/>
+      <w:pPr>
+        <w:ind w:left="2160" w:hanging="360"/>
+      </w:pPr>
+      <w:rPr>
+        <w:rFonts w:ascii="Wingdings" w:hAnsi="Wingdings" w:hint="default"/>
+      </w:rPr>
+    </w:lvl>
+    <w:lvl w:ilvl="3" w:tplc="08090001" w:tentative="1">
+      <w:start w:val="1"/>
+      <w:numFmt w:val="bullet"/>
+      <w:lvlText w:val=""/>
+      <w:lvlJc w:val="left"/>
+      <w:pPr>
+        <w:ind w:left="2880" w:hanging="360"/>
+      </w:pPr>
+      <w:rPr>
+        <w:rFonts w:ascii="Symbol" w:hAnsi="Symbol" w:hint="default"/>
+      </w:rPr>
+    </w:lvl>
+    <w:lvl w:ilvl="4" w:tplc="08090003" w:tentative="1">
+      <w:start w:val="1"/>
+      <w:numFmt w:val="bullet"/>
+      <w:lvlText w:val="o"/>
+      <w:lvlJc w:val="left"/>
+      <w:pPr>
+        <w:ind w:left="3600" w:hanging="360"/>
+      </w:pPr>
+      <w:rPr>
+        <w:rFonts w:ascii="Courier New" w:hAnsi="Courier New" w:cs="Courier New" w:hint="default"/>
+      </w:rPr>
+    </w:lvl>
+    <w:lvl w:ilvl="5" w:tplc="08090005" w:tentative="1">
+      <w:start w:val="1"/>
+      <w:numFmt w:val="bullet"/>
+      <w:lvlText w:val=""/>
+      <w:lvlJc w:val="left"/>
+      <w:pPr>
+        <w:ind w:left="4320" w:hanging="360"/>
+      </w:pPr>
+      <w:rPr>
+        <w:rFonts w:ascii="Wingdings" w:hAnsi="Wingdings" w:hint="default"/>
+      </w:rPr>
+    </w:lvl>
+    <w:lvl w:ilvl="6" w:tplc="08090001" w:tentative="1">
+      <w:start w:val="1"/>
+      <w:numFmt w:val="bullet"/>
+      <w:lvlText w:val=""/>
+      <w:lvlJc w:val="left"/>
+      <w:pPr>
+        <w:ind w:left="5040" w:hanging="360"/>
+      </w:pPr>
+      <w:rPr>
+        <w:rFonts w:ascii="Symbol" w:hAnsi="Symbol" w:hint="default"/>
+      </w:rPr>
+    </w:lvl>
+    <w:lvl w:ilvl="7" w:tplc="08090003" w:tentative="1">
+      <w:start w:val="1"/>
+      <w:numFmt w:val="bullet"/>
+      <w:lvlText w:val="o"/>
+      <w:lvlJc w:val="left"/>
+      <w:pPr>
+        <w:ind w:left="5760" w:hanging="360"/>
+      </w:pPr>
+      <w:rPr>
+        <w:rFonts w:ascii="Courier New" w:hAnsi="Courier New" w:cs="Courier New" w:hint="default"/>
+      </w:rPr>
+    </w:lvl>
+    <w:lvl w:ilvl="8" w:tplc="08090005" w:tentative="1">
+      <w:start w:val="1"/>
+      <w:numFmt w:val="bullet"/>
+      <w:lvlText w:val=""/>
+      <w:lvlJc w:val="left"/>
+      <w:pPr>
+        <w:ind w:left="6480" w:hanging="360"/>
+      </w:pPr>
+      <w:rPr>
+        <w:rFonts w:ascii="Wingdings" w:hAnsi="Wingdings" w:hint="default"/>
+      </w:rPr>
+    </w:lvl>
+  </w:abstractNum>
+  <w:abstractNum w:abstractNumId="3" w15:restartNumberingAfterBreak="0">
+    <w:nsid w:val="7DB13AB8"/>
+    <w:multiLevelType w:val="hybridMultilevel"/>
+    <w:tmpl w:val="53485FA0"/>
+    <w:lvl w:ilvl="0" w:tplc="B3D80962">
+      <w:numFmt w:val="bullet"/>
+      <w:lvlText w:val=""/>
+      <w:lvlJc w:val="left"/>
+      <w:pPr>
+        <w:ind w:left="720" w:hanging="360"/>
+      </w:pPr>
+      <w:rPr>
+        <w:rFonts w:ascii="Wingdings" w:eastAsiaTheme="minorEastAsia" w:hAnsi="Wingdings" w:cstheme="minorBidi" w:hint="default"/>
+      </w:rPr>
+    </w:lvl>
+    <w:lvl w:ilvl="1" w:tplc="08090003">
       <w:start w:val="1"/>
       <w:numFmt w:val="bullet"/>
       <w:lvlText w:val="o"/>
@@ -878,7 +2099,13 @@
     <w:abstractNumId w:val="0"/>
   </w:num>
   <w:num w:numId="2">
+    <w:abstractNumId w:val="2"/>
+  </w:num>
+  <w:num w:numId="3">
     <w:abstractNumId w:val="1"/>
+  </w:num>
+  <w:num w:numId="4">
+    <w:abstractNumId w:val="3"/>
   </w:num>
 </w:numbering>
 </file>
@@ -1595,7 +2822,7 @@
 </file>
 
 <file path=customXml/itemProps1.xml><?xml version="1.0" encoding="utf-8"?>
-<ds:datastoreItem xmlns:ds="http://schemas.openxmlformats.org/officeDocument/2006/customXml" ds:itemID="{90C57319-BD9F-474C-8500-5C45BE52D4F1}">
+<ds:datastoreItem xmlns:ds="http://schemas.openxmlformats.org/officeDocument/2006/customXml" ds:itemID="{9F559C20-E984-499B-8097-690495F77036}">
   <ds:schemaRefs>
     <ds:schemaRef ds:uri="http://schemas.openxmlformats.org/officeDocument/2006/bibliography"/>
   </ds:schemaRefs>

</xml_diff>